<commit_message>
CIERRE 2 DIC 23
</commit_message>
<xml_diff>
--- a/01 DOCUEMENTOS/PAP FISC PRODUCCION  Oct-2023.docx
+++ b/01 DOCUEMENTOS/PAP FISC PRODUCCION  Oct-2023.docx
@@ -24,7 +24,7 @@
           <w:b/>
           <w:sz w:val="40"/>
         </w:rPr>
-        <w:t xml:space="preserve">18 </w:t>
+        <w:t xml:space="preserve">2 </w:t>
       </w:r>
       <w:proofErr w:type="gramStart"/>
       <w:r>
@@ -32,7 +32,7 @@
           <w:b/>
           <w:sz w:val="40"/>
         </w:rPr>
-        <w:t>Noviembre</w:t>
+        <w:t>Diciembre</w:t>
       </w:r>
       <w:proofErr w:type="gramEnd"/>
       <w:r>
@@ -69,24 +69,6 @@
           <w:sz w:val="40"/>
         </w:rPr>
       </w:pPr>
-    </w:p>
-    <w:p>
-      <w:pPr>
-        <w:jc w:val="center"/>
-        <w:rPr>
-          <w:b/>
-          <w:sz w:val="40"/>
-        </w:rPr>
-      </w:pPr>
-    </w:p>
-    <w:p>
-      <w:pPr>
-        <w:jc w:val="center"/>
-        <w:rPr>
-          <w:b/>
-          <w:sz w:val="40"/>
-        </w:rPr>
-      </w:pPr>
       <w:r>
         <w:rPr>
           <w:b/>
@@ -121,13 +103,20 @@
           <w:sz w:val="40"/>
         </w:rPr>
       </w:pPr>
+      <w:r>
+        <w:rPr>
+          <w:b/>
+          <w:sz w:val="40"/>
+        </w:rPr>
+        <w:t xml:space="preserve">RECEPCION INTERNA   # </w:t>
+      </w:r>
       <w:proofErr w:type="gramStart"/>
       <w:r>
         <w:rPr>
           <w:b/>
           <w:sz w:val="40"/>
         </w:rPr>
-        <w:t>RECEPCION  INTERNA</w:t>
+        <w:t>1001  al</w:t>
       </w:r>
       <w:proofErr w:type="gramEnd"/>
       <w:r>
@@ -135,119 +124,8 @@
           <w:b/>
           <w:sz w:val="40"/>
         </w:rPr>
-        <w:t xml:space="preserve">  #  751   al   # 1,000</w:t>
-      </w:r>
-    </w:p>
-    <w:p>
-      <w:pPr>
-        <w:jc w:val="center"/>
-        <w:rPr>
-          <w:b/>
-          <w:sz w:val="40"/>
-        </w:rPr>
-      </w:pPr>
-    </w:p>
-    <w:p>
-      <w:pPr>
-        <w:jc w:val="center"/>
-        <w:rPr>
-          <w:b/>
-          <w:sz w:val="40"/>
-        </w:rPr>
-      </w:pPr>
-    </w:p>
-    <w:p>
-      <w:pPr>
-        <w:jc w:val="center"/>
-        <w:rPr>
-          <w:b/>
-          <w:sz w:val="40"/>
-        </w:rPr>
-      </w:pPr>
-    </w:p>
-    <w:p>
-      <w:pPr>
-        <w:jc w:val="center"/>
-        <w:rPr>
-          <w:b/>
-          <w:sz w:val="40"/>
-        </w:rPr>
-      </w:pPr>
-      <w:r>
-        <w:rPr>
-          <w:b/>
-          <w:sz w:val="40"/>
-        </w:rPr>
-        <w:t>RECIBIO</w:t>
-      </w:r>
-    </w:p>
-    <w:p>
-      <w:pPr>
-        <w:jc w:val="center"/>
-        <w:rPr>
-          <w:b/>
-          <w:sz w:val="40"/>
-        </w:rPr>
-      </w:pPr>
-    </w:p>
-    <w:p>
-      <w:pPr>
-        <w:jc w:val="center"/>
-        <w:rPr>
-          <w:b/>
-          <w:sz w:val="40"/>
-        </w:rPr>
-      </w:pPr>
-    </w:p>
-    <w:p>
-      <w:pPr>
-        <w:jc w:val="center"/>
-        <w:rPr>
-          <w:b/>
-          <w:sz w:val="40"/>
-        </w:rPr>
-      </w:pPr>
-      <w:r>
-        <w:rPr>
-          <w:b/>
-          <w:sz w:val="40"/>
-        </w:rPr>
-        <w:t>______________________________</w:t>
-      </w:r>
-    </w:p>
-    <w:p>
-      <w:pPr>
-        <w:jc w:val="center"/>
-        <w:rPr>
-          <w:b/>
-          <w:sz w:val="40"/>
-        </w:rPr>
-      </w:pPr>
-      <w:r>
-        <w:rPr>
-          <w:b/>
-          <w:sz w:val="40"/>
-        </w:rPr>
-        <w:t xml:space="preserve">ISABEL BRIONES </w:t>
-      </w:r>
-    </w:p>
-    <w:p>
-      <w:pPr>
-        <w:jc w:val="center"/>
-        <w:rPr>
-          <w:b/>
-          <w:sz w:val="40"/>
-        </w:rPr>
-      </w:pPr>
-    </w:p>
-    <w:p>
-      <w:pPr>
-        <w:jc w:val="center"/>
-        <w:rPr>
-          <w:b/>
-          <w:sz w:val="40"/>
-        </w:rPr>
-      </w:pPr>
+        <w:t xml:space="preserve">  #  1250</w:t>
+      </w:r>
     </w:p>
     <w:p>
       <w:pPr>
@@ -268,6 +146,392 @@
           <w:sz w:val="40"/>
         </w:rPr>
       </w:pPr>
+    </w:p>
+    <w:p>
+      <w:pPr>
+        <w:jc w:val="center"/>
+        <w:rPr>
+          <w:b/>
+          <w:sz w:val="40"/>
+        </w:rPr>
+      </w:pPr>
+    </w:p>
+    <w:p>
+      <w:pPr>
+        <w:jc w:val="center"/>
+        <w:rPr>
+          <w:b/>
+          <w:sz w:val="40"/>
+        </w:rPr>
+      </w:pPr>
+      <w:r>
+        <w:rPr>
+          <w:b/>
+          <w:sz w:val="40"/>
+        </w:rPr>
+        <w:t>Recibió</w:t>
+      </w:r>
+    </w:p>
+    <w:p>
+      <w:pPr>
+        <w:jc w:val="center"/>
+        <w:rPr>
+          <w:b/>
+          <w:sz w:val="40"/>
+        </w:rPr>
+      </w:pPr>
+    </w:p>
+    <w:p>
+      <w:pPr>
+        <w:jc w:val="center"/>
+        <w:rPr>
+          <w:b/>
+          <w:sz w:val="40"/>
+        </w:rPr>
+      </w:pPr>
+      <w:r>
+        <w:rPr>
+          <w:b/>
+          <w:sz w:val="40"/>
+        </w:rPr>
+        <w:t>___________________</w:t>
+      </w:r>
+    </w:p>
+    <w:p>
+      <w:pPr>
+        <w:jc w:val="center"/>
+        <w:rPr>
+          <w:b/>
+          <w:sz w:val="40"/>
+        </w:rPr>
+      </w:pPr>
+      <w:r>
+        <w:rPr>
+          <w:b/>
+          <w:sz w:val="40"/>
+        </w:rPr>
+        <w:t xml:space="preserve">ISABEL BRIONES </w:t>
+      </w:r>
+    </w:p>
+    <w:p>
+      <w:pPr>
+        <w:jc w:val="center"/>
+        <w:rPr>
+          <w:b/>
+          <w:sz w:val="40"/>
+        </w:rPr>
+      </w:pPr>
+    </w:p>
+    <w:p>
+      <w:pPr>
+        <w:jc w:val="center"/>
+        <w:rPr>
+          <w:b/>
+          <w:sz w:val="40"/>
+        </w:rPr>
+      </w:pPr>
+    </w:p>
+    <w:p>
+      <w:pPr>
+        <w:jc w:val="center"/>
+        <w:rPr>
+          <w:b/>
+          <w:sz w:val="40"/>
+        </w:rPr>
+      </w:pPr>
+    </w:p>
+    <w:p>
+      <w:pPr>
+        <w:jc w:val="center"/>
+        <w:rPr>
+          <w:b/>
+          <w:sz w:val="40"/>
+        </w:rPr>
+      </w:pPr>
+    </w:p>
+    <w:p>
+      <w:pPr>
+        <w:jc w:val="center"/>
+        <w:rPr>
+          <w:b/>
+          <w:sz w:val="40"/>
+        </w:rPr>
+      </w:pPr>
+    </w:p>
+    <w:p>
+      <w:pPr>
+        <w:jc w:val="center"/>
+        <w:rPr>
+          <w:b/>
+          <w:sz w:val="40"/>
+        </w:rPr>
+      </w:pPr>
+    </w:p>
+    <w:p>
+      <w:pPr>
+        <w:jc w:val="center"/>
+        <w:rPr>
+          <w:b/>
+          <w:sz w:val="40"/>
+        </w:rPr>
+      </w:pPr>
+    </w:p>
+    <w:p>
+      <w:pPr>
+        <w:jc w:val="center"/>
+        <w:rPr>
+          <w:b/>
+          <w:sz w:val="40"/>
+        </w:rPr>
+      </w:pPr>
+      <w:r>
+        <w:rPr>
+          <w:b/>
+          <w:sz w:val="40"/>
+        </w:rPr>
+        <w:t xml:space="preserve">18 </w:t>
+      </w:r>
+      <w:proofErr w:type="gramStart"/>
+      <w:r>
+        <w:rPr>
+          <w:b/>
+          <w:sz w:val="40"/>
+        </w:rPr>
+        <w:t>Noviembre</w:t>
+      </w:r>
+      <w:proofErr w:type="gramEnd"/>
+      <w:r>
+        <w:rPr>
+          <w:b/>
+          <w:sz w:val="40"/>
+        </w:rPr>
+        <w:t xml:space="preserve"> 2023</w:t>
+      </w:r>
+    </w:p>
+    <w:p>
+      <w:pPr>
+        <w:jc w:val="center"/>
+        <w:rPr>
+          <w:b/>
+          <w:sz w:val="40"/>
+        </w:rPr>
+      </w:pPr>
+    </w:p>
+    <w:p>
+      <w:pPr>
+        <w:jc w:val="center"/>
+        <w:rPr>
+          <w:b/>
+          <w:sz w:val="40"/>
+        </w:rPr>
+      </w:pPr>
+    </w:p>
+    <w:p>
+      <w:pPr>
+        <w:jc w:val="center"/>
+        <w:rPr>
+          <w:b/>
+          <w:sz w:val="40"/>
+        </w:rPr>
+      </w:pPr>
+    </w:p>
+    <w:p>
+      <w:pPr>
+        <w:jc w:val="center"/>
+        <w:rPr>
+          <w:b/>
+          <w:sz w:val="40"/>
+        </w:rPr>
+      </w:pPr>
+    </w:p>
+    <w:p>
+      <w:pPr>
+        <w:jc w:val="center"/>
+        <w:rPr>
+          <w:b/>
+          <w:sz w:val="40"/>
+        </w:rPr>
+      </w:pPr>
+      <w:r>
+        <w:rPr>
+          <w:b/>
+          <w:sz w:val="40"/>
+        </w:rPr>
+        <w:t>PRODUCCION</w:t>
+      </w:r>
+    </w:p>
+    <w:p>
+      <w:pPr>
+        <w:jc w:val="center"/>
+        <w:rPr>
+          <w:b/>
+          <w:sz w:val="40"/>
+        </w:rPr>
+      </w:pPr>
+    </w:p>
+    <w:p>
+      <w:pPr>
+        <w:jc w:val="center"/>
+        <w:rPr>
+          <w:b/>
+          <w:sz w:val="40"/>
+        </w:rPr>
+      </w:pPr>
+    </w:p>
+    <w:p>
+      <w:pPr>
+        <w:jc w:val="center"/>
+        <w:rPr>
+          <w:b/>
+          <w:sz w:val="40"/>
+        </w:rPr>
+      </w:pPr>
+      <w:proofErr w:type="gramStart"/>
+      <w:r>
+        <w:rPr>
+          <w:b/>
+          <w:sz w:val="40"/>
+        </w:rPr>
+        <w:t>RECEPCION  INTERNA</w:t>
+      </w:r>
+      <w:proofErr w:type="gramEnd"/>
+      <w:r>
+        <w:rPr>
+          <w:b/>
+          <w:sz w:val="40"/>
+        </w:rPr>
+        <w:t xml:space="preserve">  #  751   al   # 1,000</w:t>
+      </w:r>
+    </w:p>
+    <w:p>
+      <w:pPr>
+        <w:jc w:val="center"/>
+        <w:rPr>
+          <w:b/>
+          <w:sz w:val="40"/>
+        </w:rPr>
+      </w:pPr>
+    </w:p>
+    <w:p>
+      <w:pPr>
+        <w:jc w:val="center"/>
+        <w:rPr>
+          <w:b/>
+          <w:sz w:val="40"/>
+        </w:rPr>
+      </w:pPr>
+    </w:p>
+    <w:p>
+      <w:pPr>
+        <w:jc w:val="center"/>
+        <w:rPr>
+          <w:b/>
+          <w:sz w:val="40"/>
+        </w:rPr>
+      </w:pPr>
+    </w:p>
+    <w:p>
+      <w:pPr>
+        <w:jc w:val="center"/>
+        <w:rPr>
+          <w:b/>
+          <w:sz w:val="40"/>
+        </w:rPr>
+      </w:pPr>
+      <w:r>
+        <w:rPr>
+          <w:b/>
+          <w:sz w:val="40"/>
+        </w:rPr>
+        <w:t>RECIBIO</w:t>
+      </w:r>
+    </w:p>
+    <w:p>
+      <w:pPr>
+        <w:jc w:val="center"/>
+        <w:rPr>
+          <w:b/>
+          <w:sz w:val="40"/>
+        </w:rPr>
+      </w:pPr>
+    </w:p>
+    <w:p>
+      <w:pPr>
+        <w:jc w:val="center"/>
+        <w:rPr>
+          <w:b/>
+          <w:sz w:val="40"/>
+        </w:rPr>
+      </w:pPr>
+    </w:p>
+    <w:p>
+      <w:pPr>
+        <w:jc w:val="center"/>
+        <w:rPr>
+          <w:b/>
+          <w:sz w:val="40"/>
+        </w:rPr>
+      </w:pPr>
+      <w:r>
+        <w:rPr>
+          <w:b/>
+          <w:sz w:val="40"/>
+        </w:rPr>
+        <w:t>______________________________</w:t>
+      </w:r>
+    </w:p>
+    <w:p>
+      <w:pPr>
+        <w:jc w:val="center"/>
+        <w:rPr>
+          <w:b/>
+          <w:sz w:val="40"/>
+        </w:rPr>
+      </w:pPr>
+      <w:r>
+        <w:rPr>
+          <w:b/>
+          <w:sz w:val="40"/>
+        </w:rPr>
+        <w:lastRenderedPageBreak/>
+        <w:t xml:space="preserve">ISABEL BRIONES </w:t>
+      </w:r>
+    </w:p>
+    <w:p>
+      <w:pPr>
+        <w:jc w:val="center"/>
+        <w:rPr>
+          <w:b/>
+          <w:sz w:val="40"/>
+        </w:rPr>
+      </w:pPr>
+    </w:p>
+    <w:p>
+      <w:pPr>
+        <w:jc w:val="center"/>
+        <w:rPr>
+          <w:b/>
+          <w:sz w:val="40"/>
+        </w:rPr>
+      </w:pPr>
+    </w:p>
+    <w:p>
+      <w:pPr>
+        <w:jc w:val="center"/>
+        <w:rPr>
+          <w:b/>
+          <w:sz w:val="40"/>
+        </w:rPr>
+      </w:pPr>
+    </w:p>
+    <w:p>
+      <w:pPr>
+        <w:jc w:val="center"/>
+        <w:rPr>
+          <w:b/>
+          <w:sz w:val="40"/>
+        </w:rPr>
+      </w:pPr>
       <w:r>
         <w:rPr>
           <w:b/>
@@ -664,6 +928,7 @@
           <w:b/>
           <w:sz w:val="40"/>
         </w:rPr>
+        <w:lastRenderedPageBreak/>
         <w:t>BEATRIZ  SOLANO</w:t>
       </w:r>
       <w:proofErr w:type="gramEnd"/>
@@ -910,6 +1175,7 @@
           <w:b/>
           <w:sz w:val="40"/>
         </w:rPr>
+        <w:lastRenderedPageBreak/>
         <w:t>ISABEL BRIONES</w:t>
       </w:r>
     </w:p>
@@ -1146,6 +1412,7 @@
           <w:b/>
           <w:sz w:val="40"/>
         </w:rPr>
+        <w:lastRenderedPageBreak/>
         <w:t>Argelia Cebada</w:t>
       </w:r>
     </w:p>
@@ -1386,198 +1653,198 @@
           <w:b/>
           <w:sz w:val="40"/>
         </w:rPr>
+        <w:t>RECIBIO</w:t>
+      </w:r>
+    </w:p>
+    <w:p>
+      <w:pPr>
+        <w:jc w:val="center"/>
+        <w:rPr>
+          <w:b/>
+          <w:sz w:val="40"/>
+        </w:rPr>
+      </w:pPr>
+    </w:p>
+    <w:p>
+      <w:pPr>
+        <w:jc w:val="center"/>
+        <w:rPr>
+          <w:b/>
+          <w:sz w:val="40"/>
+        </w:rPr>
+      </w:pPr>
+      <w:r>
+        <w:rPr>
+          <w:b/>
+          <w:sz w:val="40"/>
+        </w:rPr>
+        <w:t>__________________________</w:t>
+      </w:r>
+    </w:p>
+    <w:p>
+      <w:pPr>
+        <w:jc w:val="center"/>
+        <w:rPr>
+          <w:b/>
+          <w:sz w:val="40"/>
+        </w:rPr>
+      </w:pPr>
+      <w:r>
+        <w:rPr>
+          <w:b/>
+          <w:sz w:val="40"/>
+        </w:rPr>
+        <w:t xml:space="preserve">ARGELIA CEBADA </w:t>
+      </w:r>
+    </w:p>
+    <w:p>
+      <w:pPr>
+        <w:jc w:val="center"/>
+        <w:rPr>
+          <w:b/>
+          <w:sz w:val="40"/>
+        </w:rPr>
+      </w:pPr>
+    </w:p>
+    <w:p>
+      <w:pPr>
+        <w:jc w:val="center"/>
+        <w:rPr>
+          <w:b/>
+          <w:sz w:val="40"/>
+        </w:rPr>
+      </w:pPr>
+    </w:p>
+    <w:p>
+      <w:pPr>
+        <w:jc w:val="center"/>
+        <w:rPr>
+          <w:b/>
+          <w:sz w:val="40"/>
+        </w:rPr>
+      </w:pPr>
+      <w:r>
+        <w:rPr>
+          <w:b/>
+          <w:sz w:val="40"/>
+        </w:rPr>
+        <w:t>2 DE OCTUBRE  2023</w:t>
+      </w:r>
+    </w:p>
+    <w:p>
+      <w:pPr>
+        <w:rPr>
+          <w:b/>
+          <w:sz w:val="40"/>
+        </w:rPr>
+      </w:pPr>
+    </w:p>
+    <w:p>
+      <w:pPr>
+        <w:rPr>
+          <w:b/>
+          <w:sz w:val="40"/>
+        </w:rPr>
+      </w:pPr>
+    </w:p>
+    <w:p>
+      <w:pPr>
+        <w:rPr>
+          <w:b/>
+          <w:sz w:val="40"/>
+        </w:rPr>
+      </w:pPr>
+    </w:p>
+    <w:p>
+      <w:pPr>
+        <w:rPr>
+          <w:b/>
+          <w:sz w:val="40"/>
+        </w:rPr>
+      </w:pPr>
+    </w:p>
+    <w:p>
+      <w:pPr>
+        <w:rPr>
+          <w:b/>
+          <w:sz w:val="40"/>
+        </w:rPr>
+      </w:pPr>
+      <w:r>
+        <w:rPr>
+          <w:b/>
+          <w:sz w:val="40"/>
+        </w:rPr>
+        <w:t>PRODUCCION</w:t>
+      </w:r>
+    </w:p>
+    <w:p>
+      <w:pPr>
+        <w:rPr>
+          <w:b/>
+          <w:sz w:val="40"/>
+        </w:rPr>
+      </w:pPr>
+    </w:p>
+    <w:p>
+      <w:pPr>
+        <w:rPr>
+          <w:b/>
+          <w:sz w:val="40"/>
+        </w:rPr>
+      </w:pPr>
+    </w:p>
+    <w:p>
+      <w:pPr>
+        <w:rPr>
+          <w:b/>
+          <w:sz w:val="40"/>
+        </w:rPr>
+      </w:pPr>
+    </w:p>
+    <w:p>
+      <w:pPr>
+        <w:rPr>
+          <w:b/>
+          <w:sz w:val="40"/>
+        </w:rPr>
+      </w:pPr>
+    </w:p>
+    <w:p>
+      <w:pPr>
+        <w:rPr>
+          <w:b/>
+          <w:sz w:val="40"/>
+        </w:rPr>
+      </w:pPr>
+      <w:r>
+        <w:rPr>
+          <w:b/>
+          <w:sz w:val="40"/>
+        </w:rPr>
+        <w:t>RECEPCIO</w:t>
+      </w:r>
+      <w:r>
+        <w:rPr>
+          <w:b/>
+          <w:sz w:val="40"/>
+        </w:rPr>
+        <w:t xml:space="preserve">N INTERNA   PRODUCCION  </w:t>
+      </w:r>
+    </w:p>
+    <w:p>
+      <w:pPr>
+        <w:rPr>
+          <w:b/>
+          <w:sz w:val="40"/>
+        </w:rPr>
+      </w:pPr>
+      <w:r>
+        <w:rPr>
+          <w:b/>
+          <w:sz w:val="40"/>
+        </w:rPr>
         <w:lastRenderedPageBreak/>
-        <w:t>RECIBIO</w:t>
-      </w:r>
-    </w:p>
-    <w:p>
-      <w:pPr>
-        <w:jc w:val="center"/>
-        <w:rPr>
-          <w:b/>
-          <w:sz w:val="40"/>
-        </w:rPr>
-      </w:pPr>
-    </w:p>
-    <w:p>
-      <w:pPr>
-        <w:jc w:val="center"/>
-        <w:rPr>
-          <w:b/>
-          <w:sz w:val="40"/>
-        </w:rPr>
-      </w:pPr>
-      <w:r>
-        <w:rPr>
-          <w:b/>
-          <w:sz w:val="40"/>
-        </w:rPr>
-        <w:t>__________________________</w:t>
-      </w:r>
-    </w:p>
-    <w:p>
-      <w:pPr>
-        <w:jc w:val="center"/>
-        <w:rPr>
-          <w:b/>
-          <w:sz w:val="40"/>
-        </w:rPr>
-      </w:pPr>
-      <w:r>
-        <w:rPr>
-          <w:b/>
-          <w:sz w:val="40"/>
-        </w:rPr>
-        <w:t xml:space="preserve">ARGELIA CEBADA </w:t>
-      </w:r>
-    </w:p>
-    <w:p>
-      <w:pPr>
-        <w:jc w:val="center"/>
-        <w:rPr>
-          <w:b/>
-          <w:sz w:val="40"/>
-        </w:rPr>
-      </w:pPr>
-    </w:p>
-    <w:p>
-      <w:pPr>
-        <w:jc w:val="center"/>
-        <w:rPr>
-          <w:b/>
-          <w:sz w:val="40"/>
-        </w:rPr>
-      </w:pPr>
-    </w:p>
-    <w:p>
-      <w:pPr>
-        <w:jc w:val="center"/>
-        <w:rPr>
-          <w:b/>
-          <w:sz w:val="40"/>
-        </w:rPr>
-      </w:pPr>
-      <w:r>
-        <w:rPr>
-          <w:b/>
-          <w:sz w:val="40"/>
-        </w:rPr>
-        <w:t>2 DE OCTUBRE  2023</w:t>
-      </w:r>
-    </w:p>
-    <w:p>
-      <w:pPr>
-        <w:rPr>
-          <w:b/>
-          <w:sz w:val="40"/>
-        </w:rPr>
-      </w:pPr>
-    </w:p>
-    <w:p>
-      <w:pPr>
-        <w:rPr>
-          <w:b/>
-          <w:sz w:val="40"/>
-        </w:rPr>
-      </w:pPr>
-    </w:p>
-    <w:p>
-      <w:pPr>
-        <w:rPr>
-          <w:b/>
-          <w:sz w:val="40"/>
-        </w:rPr>
-      </w:pPr>
-    </w:p>
-    <w:p>
-      <w:pPr>
-        <w:rPr>
-          <w:b/>
-          <w:sz w:val="40"/>
-        </w:rPr>
-      </w:pPr>
-    </w:p>
-    <w:p>
-      <w:pPr>
-        <w:rPr>
-          <w:b/>
-          <w:sz w:val="40"/>
-        </w:rPr>
-      </w:pPr>
-      <w:r>
-        <w:rPr>
-          <w:b/>
-          <w:sz w:val="40"/>
-        </w:rPr>
-        <w:t>PRODUCCION</w:t>
-      </w:r>
-    </w:p>
-    <w:p>
-      <w:pPr>
-        <w:rPr>
-          <w:b/>
-          <w:sz w:val="40"/>
-        </w:rPr>
-      </w:pPr>
-    </w:p>
-    <w:p>
-      <w:pPr>
-        <w:rPr>
-          <w:b/>
-          <w:sz w:val="40"/>
-        </w:rPr>
-      </w:pPr>
-    </w:p>
-    <w:p>
-      <w:pPr>
-        <w:rPr>
-          <w:b/>
-          <w:sz w:val="40"/>
-        </w:rPr>
-      </w:pPr>
-    </w:p>
-    <w:p>
-      <w:pPr>
-        <w:rPr>
-          <w:b/>
-          <w:sz w:val="40"/>
-        </w:rPr>
-      </w:pPr>
-    </w:p>
-    <w:p>
-      <w:pPr>
-        <w:rPr>
-          <w:b/>
-          <w:sz w:val="40"/>
-        </w:rPr>
-      </w:pPr>
-      <w:r>
-        <w:rPr>
-          <w:b/>
-          <w:sz w:val="40"/>
-        </w:rPr>
-        <w:t>RECEPCIO</w:t>
-      </w:r>
-      <w:r>
-        <w:rPr>
-          <w:b/>
-          <w:sz w:val="40"/>
-        </w:rPr>
-        <w:t xml:space="preserve">N INTERNA   PRODUCCION  </w:t>
-      </w:r>
-    </w:p>
-    <w:p>
-      <w:pPr>
-        <w:rPr>
-          <w:b/>
-          <w:sz w:val="40"/>
-        </w:rPr>
-      </w:pPr>
-      <w:r>
-        <w:rPr>
-          <w:b/>
-          <w:sz w:val="40"/>
-        </w:rPr>
         <w:t xml:space="preserve">    #  </w:t>
       </w:r>
       <w:proofErr w:type="gramStart"/>

</xml_diff>

<commit_message>
CIERRE 26 DIC 23
</commit_message>
<xml_diff>
--- a/01 DOCUEMENTOS/PAP FISC PRODUCCION  Oct-2023.docx
+++ b/01 DOCUEMENTOS/PAP FISC PRODUCCION  Oct-2023.docx
@@ -19,12 +19,21 @@
           <w:sz w:val="40"/>
         </w:rPr>
       </w:pPr>
-      <w:r>
-        <w:rPr>
-          <w:b/>
-          <w:sz w:val="40"/>
-        </w:rPr>
-        <w:t>9 DE DICIEMBRE  2023</w:t>
+    </w:p>
+    <w:p>
+      <w:pPr>
+        <w:jc w:val="center"/>
+        <w:rPr>
+          <w:b/>
+          <w:sz w:val="40"/>
+        </w:rPr>
+      </w:pPr>
+      <w:r>
+        <w:rPr>
+          <w:b/>
+          <w:sz w:val="40"/>
+        </w:rPr>
+        <w:t>15 DICIEMBRE 2023</w:t>
       </w:r>
     </w:p>
     <w:p>
@@ -87,12 +96,21 @@
           <w:sz w:val="40"/>
         </w:rPr>
       </w:pPr>
-      <w:r>
-        <w:rPr>
-          <w:b/>
-          <w:sz w:val="40"/>
-        </w:rPr>
-        <w:t xml:space="preserve">RECEPCION INTERNA     # </w:t>
+    </w:p>
+    <w:p>
+      <w:pPr>
+        <w:jc w:val="center"/>
+        <w:rPr>
+          <w:b/>
+          <w:sz w:val="40"/>
+        </w:rPr>
+      </w:pPr>
+      <w:r>
+        <w:rPr>
+          <w:b/>
+          <w:sz w:val="40"/>
+        </w:rPr>
+        <w:t xml:space="preserve">RECEPCION </w:t>
       </w:r>
       <w:proofErr w:type="gramStart"/>
       <w:r>
@@ -100,7 +118,7 @@
           <w:b/>
           <w:sz w:val="40"/>
         </w:rPr>
-        <w:t>1251  al</w:t>
+        <w:t>INTERNA  #</w:t>
       </w:r>
       <w:proofErr w:type="gramEnd"/>
       <w:r>
@@ -108,17 +126,92 @@
           <w:b/>
           <w:sz w:val="40"/>
         </w:rPr>
-        <w:t xml:space="preserve">   1500</w:t>
-      </w:r>
-    </w:p>
-    <w:p>
-      <w:pPr>
-        <w:jc w:val="center"/>
-        <w:rPr>
-          <w:b/>
-          <w:sz w:val="40"/>
-        </w:rPr>
-      </w:pPr>
+        <w:t xml:space="preserve">  1501  al   1750</w:t>
+      </w:r>
+    </w:p>
+    <w:p>
+      <w:pPr>
+        <w:jc w:val="center"/>
+        <w:rPr>
+          <w:b/>
+          <w:sz w:val="40"/>
+        </w:rPr>
+      </w:pPr>
+    </w:p>
+    <w:p>
+      <w:pPr>
+        <w:jc w:val="center"/>
+        <w:rPr>
+          <w:b/>
+          <w:sz w:val="40"/>
+        </w:rPr>
+      </w:pPr>
+    </w:p>
+    <w:p>
+      <w:pPr>
+        <w:jc w:val="center"/>
+        <w:rPr>
+          <w:b/>
+          <w:sz w:val="40"/>
+        </w:rPr>
+      </w:pPr>
+    </w:p>
+    <w:p>
+      <w:pPr>
+        <w:jc w:val="center"/>
+        <w:rPr>
+          <w:b/>
+          <w:sz w:val="40"/>
+        </w:rPr>
+      </w:pPr>
+      <w:r>
+        <w:rPr>
+          <w:b/>
+          <w:sz w:val="40"/>
+        </w:rPr>
+        <w:t>RECIBIO</w:t>
+      </w:r>
+    </w:p>
+    <w:p>
+      <w:pPr>
+        <w:jc w:val="center"/>
+        <w:rPr>
+          <w:b/>
+          <w:sz w:val="40"/>
+        </w:rPr>
+      </w:pPr>
+    </w:p>
+    <w:p>
+      <w:pPr>
+        <w:jc w:val="center"/>
+        <w:rPr>
+          <w:b/>
+          <w:sz w:val="40"/>
+        </w:rPr>
+      </w:pPr>
+      <w:r>
+        <w:rPr>
+          <w:b/>
+          <w:sz w:val="40"/>
+        </w:rPr>
+        <w:t>____________________________</w:t>
+      </w:r>
+    </w:p>
+    <w:p>
+      <w:pPr>
+        <w:jc w:val="center"/>
+        <w:rPr>
+          <w:b/>
+          <w:sz w:val="40"/>
+        </w:rPr>
+      </w:pPr>
+      <w:r>
+        <w:rPr>
+          <w:b/>
+          <w:sz w:val="40"/>
+        </w:rPr>
+        <w:t xml:space="preserve">ISABEL BRIONES </w:t>
+      </w:r>
     </w:p>
     <w:p>
       <w:pPr>
@@ -148,6 +241,134 @@
           <w:sz w:val="40"/>
         </w:rPr>
       </w:pPr>
+      <w:r>
+        <w:rPr>
+          <w:b/>
+          <w:sz w:val="40"/>
+        </w:rPr>
+        <w:lastRenderedPageBreak/>
+        <w:t>9 DE DICIEMBRE  2023</w:t>
+      </w:r>
+    </w:p>
+    <w:p>
+      <w:pPr>
+        <w:jc w:val="center"/>
+        <w:rPr>
+          <w:b/>
+          <w:sz w:val="40"/>
+        </w:rPr>
+      </w:pPr>
+    </w:p>
+    <w:p>
+      <w:pPr>
+        <w:jc w:val="center"/>
+        <w:rPr>
+          <w:b/>
+          <w:sz w:val="40"/>
+        </w:rPr>
+      </w:pPr>
+    </w:p>
+    <w:p>
+      <w:pPr>
+        <w:jc w:val="center"/>
+        <w:rPr>
+          <w:b/>
+          <w:sz w:val="40"/>
+        </w:rPr>
+      </w:pPr>
+      <w:r>
+        <w:rPr>
+          <w:b/>
+          <w:sz w:val="40"/>
+        </w:rPr>
+        <w:t>PRODUCCION</w:t>
+      </w:r>
+    </w:p>
+    <w:p>
+      <w:pPr>
+        <w:jc w:val="center"/>
+        <w:rPr>
+          <w:b/>
+          <w:sz w:val="40"/>
+        </w:rPr>
+      </w:pPr>
+    </w:p>
+    <w:p>
+      <w:pPr>
+        <w:jc w:val="center"/>
+        <w:rPr>
+          <w:b/>
+          <w:sz w:val="40"/>
+        </w:rPr>
+      </w:pPr>
+    </w:p>
+    <w:p>
+      <w:pPr>
+        <w:jc w:val="center"/>
+        <w:rPr>
+          <w:b/>
+          <w:sz w:val="40"/>
+        </w:rPr>
+      </w:pPr>
+      <w:r>
+        <w:rPr>
+          <w:b/>
+          <w:sz w:val="40"/>
+        </w:rPr>
+        <w:t xml:space="preserve">RECEPCION INTERNA     # </w:t>
+      </w:r>
+      <w:proofErr w:type="gramStart"/>
+      <w:r>
+        <w:rPr>
+          <w:b/>
+          <w:sz w:val="40"/>
+        </w:rPr>
+        <w:t>1251  al</w:t>
+      </w:r>
+      <w:proofErr w:type="gramEnd"/>
+      <w:r>
+        <w:rPr>
+          <w:b/>
+          <w:sz w:val="40"/>
+        </w:rPr>
+        <w:t xml:space="preserve">   1500</w:t>
+      </w:r>
+    </w:p>
+    <w:p>
+      <w:pPr>
+        <w:jc w:val="center"/>
+        <w:rPr>
+          <w:b/>
+          <w:sz w:val="40"/>
+        </w:rPr>
+      </w:pPr>
+    </w:p>
+    <w:p>
+      <w:pPr>
+        <w:jc w:val="center"/>
+        <w:rPr>
+          <w:b/>
+          <w:sz w:val="40"/>
+        </w:rPr>
+      </w:pPr>
+    </w:p>
+    <w:p>
+      <w:pPr>
+        <w:jc w:val="center"/>
+        <w:rPr>
+          <w:b/>
+          <w:sz w:val="40"/>
+        </w:rPr>
+      </w:pPr>
+    </w:p>
+    <w:p>
+      <w:pPr>
+        <w:jc w:val="center"/>
+        <w:rPr>
+          <w:b/>
+          <w:sz w:val="40"/>
+        </w:rPr>
+      </w:pPr>
     </w:p>
     <w:p>
       <w:pPr>
@@ -724,6 +945,7 @@
           <w:b/>
           <w:sz w:val="40"/>
         </w:rPr>
+        <w:lastRenderedPageBreak/>
         <w:t>______________________________</w:t>
       </w:r>
     </w:p>
@@ -951,7 +1173,477 @@
           <w:b/>
           <w:sz w:val="40"/>
         </w:rPr>
+        <w:t>ISABEL BRIONES</w:t>
+      </w:r>
+    </w:p>
+    <w:p>
+      <w:pPr>
+        <w:jc w:val="center"/>
+        <w:rPr>
+          <w:b/>
+          <w:sz w:val="40"/>
+        </w:rPr>
+      </w:pPr>
+    </w:p>
+    <w:p>
+      <w:pPr>
+        <w:jc w:val="center"/>
+        <w:rPr>
+          <w:b/>
+          <w:sz w:val="40"/>
+        </w:rPr>
+      </w:pPr>
+    </w:p>
+    <w:p>
+      <w:pPr>
+        <w:jc w:val="center"/>
+        <w:rPr>
+          <w:b/>
+          <w:sz w:val="40"/>
+        </w:rPr>
+      </w:pPr>
+    </w:p>
+    <w:p>
+      <w:pPr>
+        <w:jc w:val="center"/>
+        <w:rPr>
+          <w:b/>
+          <w:sz w:val="40"/>
+        </w:rPr>
+      </w:pPr>
+    </w:p>
+    <w:p>
+      <w:pPr>
+        <w:jc w:val="center"/>
+        <w:rPr>
+          <w:b/>
+          <w:sz w:val="40"/>
+        </w:rPr>
+      </w:pPr>
+      <w:r>
+        <w:rPr>
+          <w:b/>
+          <w:sz w:val="40"/>
+        </w:rPr>
+        <w:t>1 NOVIEMBRE 2023</w:t>
+      </w:r>
+    </w:p>
+    <w:p>
+      <w:pPr>
+        <w:jc w:val="center"/>
+        <w:rPr>
+          <w:b/>
+          <w:sz w:val="40"/>
+        </w:rPr>
+      </w:pPr>
+    </w:p>
+    <w:p>
+      <w:pPr>
+        <w:jc w:val="center"/>
+        <w:rPr>
+          <w:b/>
+          <w:sz w:val="40"/>
+        </w:rPr>
+      </w:pPr>
+    </w:p>
+    <w:p>
+      <w:pPr>
+        <w:jc w:val="center"/>
+        <w:rPr>
+          <w:b/>
+          <w:sz w:val="40"/>
+        </w:rPr>
+      </w:pPr>
+    </w:p>
+    <w:p>
+      <w:pPr>
+        <w:jc w:val="center"/>
+        <w:rPr>
+          <w:b/>
+          <w:sz w:val="40"/>
+        </w:rPr>
+      </w:pPr>
+      <w:r>
+        <w:rPr>
+          <w:b/>
+          <w:sz w:val="40"/>
+        </w:rPr>
+        <w:t>ALMACEN</w:t>
+      </w:r>
+    </w:p>
+    <w:p>
+      <w:pPr>
+        <w:jc w:val="center"/>
+        <w:rPr>
+          <w:b/>
+          <w:sz w:val="40"/>
+        </w:rPr>
+      </w:pPr>
+    </w:p>
+    <w:p>
+      <w:pPr>
+        <w:jc w:val="center"/>
+        <w:rPr>
+          <w:b/>
+          <w:sz w:val="40"/>
+        </w:rPr>
+      </w:pPr>
+    </w:p>
+    <w:p>
+      <w:pPr>
+        <w:jc w:val="center"/>
+        <w:rPr>
+          <w:b/>
+          <w:sz w:val="40"/>
+        </w:rPr>
+      </w:pPr>
+      <w:r>
+        <w:rPr>
+          <w:b/>
+          <w:sz w:val="40"/>
+        </w:rPr>
+        <w:t>CONTROL INTERNO ALMACEN PRODUCCION FOLIO # 0001   al    # 0250</w:t>
+      </w:r>
+    </w:p>
+    <w:p>
+      <w:pPr>
+        <w:jc w:val="center"/>
+        <w:rPr>
+          <w:b/>
+          <w:sz w:val="40"/>
+        </w:rPr>
+      </w:pPr>
+    </w:p>
+    <w:p>
+      <w:pPr>
+        <w:jc w:val="center"/>
+        <w:rPr>
+          <w:b/>
+          <w:sz w:val="40"/>
+        </w:rPr>
+      </w:pPr>
+    </w:p>
+    <w:p>
+      <w:pPr>
+        <w:jc w:val="center"/>
+        <w:rPr>
+          <w:b/>
+          <w:sz w:val="40"/>
+        </w:rPr>
+      </w:pPr>
+    </w:p>
+    <w:p>
+      <w:pPr>
+        <w:jc w:val="center"/>
+        <w:rPr>
+          <w:b/>
+          <w:sz w:val="40"/>
+        </w:rPr>
+      </w:pPr>
+    </w:p>
+    <w:p>
+      <w:pPr>
+        <w:jc w:val="center"/>
+        <w:rPr>
+          <w:b/>
+          <w:sz w:val="40"/>
+        </w:rPr>
+      </w:pPr>
+      <w:r>
+        <w:rPr>
+          <w:b/>
+          <w:sz w:val="40"/>
+        </w:rPr>
+        <w:t>RECIBIO</w:t>
+      </w:r>
+    </w:p>
+    <w:p>
+      <w:pPr>
+        <w:jc w:val="center"/>
+        <w:rPr>
+          <w:b/>
+          <w:sz w:val="40"/>
+        </w:rPr>
+      </w:pPr>
+    </w:p>
+    <w:p>
+      <w:pPr>
+        <w:jc w:val="center"/>
+        <w:rPr>
+          <w:b/>
+          <w:sz w:val="40"/>
+        </w:rPr>
+      </w:pPr>
+      <w:r>
+        <w:rPr>
+          <w:b/>
+          <w:sz w:val="40"/>
+        </w:rPr>
         <w:lastRenderedPageBreak/>
+        <w:t>_____________________</w:t>
+      </w:r>
+    </w:p>
+    <w:p>
+      <w:pPr>
+        <w:jc w:val="center"/>
+        <w:rPr>
+          <w:b/>
+          <w:sz w:val="40"/>
+        </w:rPr>
+      </w:pPr>
+      <w:proofErr w:type="gramStart"/>
+      <w:r>
+        <w:rPr>
+          <w:b/>
+          <w:sz w:val="40"/>
+        </w:rPr>
+        <w:t>BEATRIZ  SOLANO</w:t>
+      </w:r>
+      <w:proofErr w:type="gramEnd"/>
+    </w:p>
+    <w:p>
+      <w:pPr>
+        <w:jc w:val="center"/>
+        <w:rPr>
+          <w:b/>
+          <w:sz w:val="40"/>
+        </w:rPr>
+      </w:pPr>
+    </w:p>
+    <w:p>
+      <w:pPr>
+        <w:jc w:val="center"/>
+        <w:rPr>
+          <w:b/>
+          <w:sz w:val="40"/>
+        </w:rPr>
+      </w:pPr>
+    </w:p>
+    <w:p>
+      <w:pPr>
+        <w:jc w:val="center"/>
+        <w:rPr>
+          <w:b/>
+          <w:sz w:val="40"/>
+        </w:rPr>
+      </w:pPr>
+    </w:p>
+    <w:p>
+      <w:pPr>
+        <w:jc w:val="center"/>
+        <w:rPr>
+          <w:b/>
+          <w:sz w:val="40"/>
+        </w:rPr>
+      </w:pPr>
+      <w:r>
+        <w:rPr>
+          <w:b/>
+          <w:sz w:val="40"/>
+        </w:rPr>
+        <w:t>18 DE OCTUBRE  2023</w:t>
+      </w:r>
+    </w:p>
+    <w:p>
+      <w:pPr>
+        <w:jc w:val="center"/>
+        <w:rPr>
+          <w:b/>
+          <w:sz w:val="40"/>
+        </w:rPr>
+      </w:pPr>
+    </w:p>
+    <w:p>
+      <w:pPr>
+        <w:jc w:val="center"/>
+        <w:rPr>
+          <w:b/>
+          <w:sz w:val="40"/>
+        </w:rPr>
+      </w:pPr>
+    </w:p>
+    <w:p>
+      <w:pPr>
+        <w:jc w:val="center"/>
+        <w:rPr>
+          <w:b/>
+          <w:sz w:val="40"/>
+        </w:rPr>
+      </w:pPr>
+    </w:p>
+    <w:p>
+      <w:pPr>
+        <w:jc w:val="center"/>
+        <w:rPr>
+          <w:b/>
+          <w:sz w:val="40"/>
+        </w:rPr>
+      </w:pPr>
+      <w:r>
+        <w:rPr>
+          <w:b/>
+          <w:sz w:val="40"/>
+        </w:rPr>
+        <w:t>PRODUCCION</w:t>
+      </w:r>
+    </w:p>
+    <w:p>
+      <w:pPr>
+        <w:jc w:val="center"/>
+        <w:rPr>
+          <w:b/>
+          <w:sz w:val="40"/>
+        </w:rPr>
+      </w:pPr>
+    </w:p>
+    <w:p>
+      <w:pPr>
+        <w:jc w:val="center"/>
+        <w:rPr>
+          <w:b/>
+          <w:sz w:val="40"/>
+        </w:rPr>
+      </w:pPr>
+    </w:p>
+    <w:p>
+      <w:pPr>
+        <w:jc w:val="center"/>
+        <w:rPr>
+          <w:b/>
+          <w:sz w:val="40"/>
+        </w:rPr>
+      </w:pPr>
+      <w:r>
+        <w:rPr>
+          <w:b/>
+          <w:sz w:val="40"/>
+        </w:rPr>
+        <w:t xml:space="preserve">CONTROL </w:t>
+      </w:r>
+      <w:proofErr w:type="gramStart"/>
+      <w:r>
+        <w:rPr>
+          <w:b/>
+          <w:sz w:val="40"/>
+        </w:rPr>
+        <w:t>INTERNO  PRODUCCION</w:t>
+      </w:r>
+      <w:proofErr w:type="gramEnd"/>
+      <w:r>
+        <w:rPr>
+          <w:b/>
+          <w:sz w:val="40"/>
+        </w:rPr>
+        <w:t xml:space="preserve">---ALMACEN   </w:t>
+      </w:r>
+    </w:p>
+    <w:p>
+      <w:pPr>
+        <w:jc w:val="center"/>
+        <w:rPr>
+          <w:b/>
+          <w:sz w:val="40"/>
+        </w:rPr>
+      </w:pPr>
+      <w:r>
+        <w:rPr>
+          <w:b/>
+          <w:sz w:val="40"/>
+        </w:rPr>
+        <w:t xml:space="preserve">#0001    al   </w:t>
+      </w:r>
+      <w:proofErr w:type="gramStart"/>
+      <w:r>
+        <w:rPr>
+          <w:b/>
+          <w:sz w:val="40"/>
+        </w:rPr>
+        <w:t>#  0100</w:t>
+      </w:r>
+      <w:proofErr w:type="gramEnd"/>
+    </w:p>
+    <w:p>
+      <w:pPr>
+        <w:jc w:val="center"/>
+        <w:rPr>
+          <w:b/>
+          <w:sz w:val="40"/>
+        </w:rPr>
+      </w:pPr>
+    </w:p>
+    <w:p>
+      <w:pPr>
+        <w:jc w:val="center"/>
+        <w:rPr>
+          <w:b/>
+          <w:sz w:val="40"/>
+        </w:rPr>
+      </w:pPr>
+    </w:p>
+    <w:p>
+      <w:pPr>
+        <w:jc w:val="center"/>
+        <w:rPr>
+          <w:b/>
+          <w:sz w:val="40"/>
+        </w:rPr>
+      </w:pPr>
+    </w:p>
+    <w:p>
+      <w:pPr>
+        <w:jc w:val="center"/>
+        <w:rPr>
+          <w:b/>
+          <w:sz w:val="40"/>
+        </w:rPr>
+      </w:pPr>
+      <w:r>
+        <w:rPr>
+          <w:b/>
+          <w:sz w:val="40"/>
+        </w:rPr>
+        <w:t xml:space="preserve">Recibió  </w:t>
+      </w:r>
+    </w:p>
+    <w:p>
+      <w:pPr>
+        <w:jc w:val="center"/>
+        <w:rPr>
+          <w:b/>
+          <w:sz w:val="40"/>
+        </w:rPr>
+      </w:pPr>
+    </w:p>
+    <w:p>
+      <w:pPr>
+        <w:jc w:val="center"/>
+        <w:rPr>
+          <w:b/>
+          <w:sz w:val="40"/>
+        </w:rPr>
+      </w:pPr>
+      <w:r>
+        <w:rPr>
+          <w:b/>
+          <w:sz w:val="40"/>
+        </w:rPr>
+        <w:lastRenderedPageBreak/>
+        <w:t>_____________________</w:t>
+      </w:r>
+    </w:p>
+    <w:p>
+      <w:pPr>
+        <w:jc w:val="center"/>
+        <w:rPr>
+          <w:b/>
+          <w:sz w:val="40"/>
+        </w:rPr>
+      </w:pPr>
+      <w:r>
+        <w:rPr>
+          <w:b/>
+          <w:sz w:val="40"/>
+        </w:rPr>
         <w:t>ISABEL BRIONES</w:t>
       </w:r>
     </w:p>
@@ -990,108 +1682,122 @@
           <w:sz w:val="40"/>
         </w:rPr>
       </w:pPr>
-    </w:p>
-    <w:p>
-      <w:pPr>
-        <w:jc w:val="center"/>
-        <w:rPr>
-          <w:b/>
-          <w:sz w:val="40"/>
-        </w:rPr>
-      </w:pPr>
-      <w:r>
-        <w:rPr>
-          <w:b/>
-          <w:sz w:val="40"/>
-        </w:rPr>
-        <w:t>1 NOVIEMBRE 2023</w:t>
-      </w:r>
-    </w:p>
-    <w:p>
-      <w:pPr>
-        <w:jc w:val="center"/>
-        <w:rPr>
-          <w:b/>
-          <w:sz w:val="40"/>
-        </w:rPr>
-      </w:pPr>
-    </w:p>
-    <w:p>
-      <w:pPr>
-        <w:jc w:val="center"/>
-        <w:rPr>
-          <w:b/>
-          <w:sz w:val="40"/>
-        </w:rPr>
-      </w:pPr>
-    </w:p>
-    <w:p>
-      <w:pPr>
-        <w:jc w:val="center"/>
-        <w:rPr>
-          <w:b/>
-          <w:sz w:val="40"/>
-        </w:rPr>
-      </w:pPr>
-    </w:p>
-    <w:p>
-      <w:pPr>
-        <w:jc w:val="center"/>
-        <w:rPr>
-          <w:b/>
-          <w:sz w:val="40"/>
-        </w:rPr>
-      </w:pPr>
-      <w:r>
-        <w:rPr>
-          <w:b/>
-          <w:sz w:val="40"/>
-        </w:rPr>
-        <w:t>ALMACEN</w:t>
-      </w:r>
-    </w:p>
-    <w:p>
-      <w:pPr>
-        <w:jc w:val="center"/>
-        <w:rPr>
-          <w:b/>
-          <w:sz w:val="40"/>
-        </w:rPr>
-      </w:pPr>
-    </w:p>
-    <w:p>
-      <w:pPr>
-        <w:jc w:val="center"/>
-        <w:rPr>
-          <w:b/>
-          <w:sz w:val="40"/>
-        </w:rPr>
-      </w:pPr>
-    </w:p>
-    <w:p>
-      <w:pPr>
-        <w:jc w:val="center"/>
-        <w:rPr>
-          <w:b/>
-          <w:sz w:val="40"/>
-        </w:rPr>
-      </w:pPr>
-      <w:r>
-        <w:rPr>
-          <w:b/>
-          <w:sz w:val="40"/>
-        </w:rPr>
-        <w:t>CONTROL INTERNO ALMACEN PRODUCCION FOLIO # 0001   al    # 0250</w:t>
-      </w:r>
-    </w:p>
-    <w:p>
-      <w:pPr>
-        <w:jc w:val="center"/>
-        <w:rPr>
-          <w:b/>
-          <w:sz w:val="40"/>
-        </w:rPr>
-      </w:pPr>
+      <w:r>
+        <w:rPr>
+          <w:b/>
+          <w:sz w:val="40"/>
+        </w:rPr>
+        <w:t xml:space="preserve">  </w:t>
+      </w:r>
+    </w:p>
+    <w:p>
+      <w:pPr>
+        <w:jc w:val="center"/>
+        <w:rPr>
+          <w:b/>
+          <w:sz w:val="40"/>
+        </w:rPr>
+      </w:pPr>
+    </w:p>
+    <w:p>
+      <w:pPr>
+        <w:jc w:val="center"/>
+        <w:rPr>
+          <w:b/>
+          <w:sz w:val="40"/>
+        </w:rPr>
+      </w:pPr>
+      <w:r>
+        <w:rPr>
+          <w:b/>
+          <w:sz w:val="40"/>
+        </w:rPr>
+        <w:t>16 DE OCTUBRE 2023</w:t>
+      </w:r>
+    </w:p>
+    <w:p>
+      <w:pPr>
+        <w:jc w:val="center"/>
+        <w:rPr>
+          <w:b/>
+          <w:sz w:val="40"/>
+        </w:rPr>
+      </w:pPr>
+    </w:p>
+    <w:p>
+      <w:pPr>
+        <w:jc w:val="center"/>
+        <w:rPr>
+          <w:b/>
+          <w:sz w:val="40"/>
+        </w:rPr>
+      </w:pPr>
+    </w:p>
+    <w:p>
+      <w:pPr>
+        <w:jc w:val="center"/>
+        <w:rPr>
+          <w:b/>
+          <w:sz w:val="40"/>
+        </w:rPr>
+      </w:pPr>
+      <w:r>
+        <w:rPr>
+          <w:b/>
+          <w:sz w:val="40"/>
+        </w:rPr>
+        <w:t>PRODUCCION</w:t>
+      </w:r>
+    </w:p>
+    <w:p>
+      <w:pPr>
+        <w:jc w:val="center"/>
+        <w:rPr>
+          <w:b/>
+          <w:sz w:val="40"/>
+        </w:rPr>
+      </w:pPr>
+    </w:p>
+    <w:p>
+      <w:pPr>
+        <w:jc w:val="center"/>
+        <w:rPr>
+          <w:b/>
+          <w:sz w:val="40"/>
+        </w:rPr>
+      </w:pPr>
+    </w:p>
+    <w:p>
+      <w:pPr>
+        <w:jc w:val="center"/>
+        <w:rPr>
+          <w:b/>
+          <w:sz w:val="40"/>
+        </w:rPr>
+      </w:pPr>
+      <w:r>
+        <w:rPr>
+          <w:b/>
+          <w:sz w:val="40"/>
+        </w:rPr>
+        <w:t xml:space="preserve">RECEPCION </w:t>
+      </w:r>
+      <w:proofErr w:type="gramStart"/>
+      <w:r>
+        <w:rPr>
+          <w:b/>
+          <w:sz w:val="40"/>
+        </w:rPr>
+        <w:t>INTERNA  #</w:t>
+      </w:r>
+      <w:proofErr w:type="gramEnd"/>
+      <w:r>
+        <w:rPr>
+          <w:b/>
+          <w:sz w:val="40"/>
+        </w:rPr>
+        <w:t xml:space="preserve">  0251   al    #  0500</w:t>
+      </w:r>
     </w:p>
     <w:p>
       <w:pPr>
@@ -1158,100 +1864,375 @@
           <w:b/>
           <w:sz w:val="40"/>
         </w:rPr>
-        <w:t>_____________________</w:t>
-      </w:r>
-    </w:p>
-    <w:p>
-      <w:pPr>
-        <w:jc w:val="center"/>
-        <w:rPr>
-          <w:b/>
-          <w:sz w:val="40"/>
-        </w:rPr>
-      </w:pPr>
+        <w:lastRenderedPageBreak/>
+        <w:t>_________________________</w:t>
+      </w:r>
+    </w:p>
+    <w:p>
+      <w:pPr>
+        <w:jc w:val="center"/>
+        <w:rPr>
+          <w:b/>
+          <w:sz w:val="40"/>
+        </w:rPr>
+      </w:pPr>
+      <w:r>
+        <w:rPr>
+          <w:b/>
+          <w:sz w:val="40"/>
+        </w:rPr>
+        <w:t>Argelia Cebada</w:t>
+      </w:r>
+    </w:p>
+    <w:p>
+      <w:pPr>
+        <w:jc w:val="center"/>
+        <w:rPr>
+          <w:b/>
+          <w:sz w:val="40"/>
+        </w:rPr>
+      </w:pPr>
+    </w:p>
+    <w:p>
+      <w:pPr>
+        <w:jc w:val="center"/>
+        <w:rPr>
+          <w:b/>
+          <w:sz w:val="40"/>
+        </w:rPr>
+      </w:pPr>
+    </w:p>
+    <w:p>
+      <w:pPr>
+        <w:jc w:val="center"/>
+        <w:rPr>
+          <w:b/>
+          <w:sz w:val="40"/>
+        </w:rPr>
+      </w:pPr>
+    </w:p>
+    <w:p>
+      <w:pPr>
+        <w:jc w:val="center"/>
+        <w:rPr>
+          <w:b/>
+          <w:sz w:val="40"/>
+        </w:rPr>
+      </w:pPr>
+    </w:p>
+    <w:p>
+      <w:pPr>
+        <w:jc w:val="center"/>
+        <w:rPr>
+          <w:b/>
+          <w:sz w:val="40"/>
+        </w:rPr>
+      </w:pPr>
+    </w:p>
+    <w:p>
+      <w:pPr>
+        <w:jc w:val="center"/>
+        <w:rPr>
+          <w:b/>
+          <w:sz w:val="40"/>
+        </w:rPr>
+      </w:pPr>
+    </w:p>
+    <w:p>
+      <w:pPr>
+        <w:jc w:val="center"/>
+        <w:rPr>
+          <w:b/>
+          <w:sz w:val="40"/>
+        </w:rPr>
+      </w:pPr>
+    </w:p>
+    <w:p>
+      <w:pPr>
+        <w:jc w:val="center"/>
+        <w:rPr>
+          <w:b/>
+          <w:sz w:val="40"/>
+        </w:rPr>
+      </w:pPr>
+      <w:r>
+        <w:rPr>
+          <w:b/>
+          <w:sz w:val="40"/>
+        </w:rPr>
+        <w:t>11 OCTUBRE 2023</w:t>
+      </w:r>
+    </w:p>
+    <w:p>
+      <w:pPr>
+        <w:jc w:val="center"/>
+        <w:rPr>
+          <w:b/>
+          <w:sz w:val="40"/>
+        </w:rPr>
+      </w:pPr>
+    </w:p>
+    <w:p>
+      <w:pPr>
+        <w:jc w:val="center"/>
+        <w:rPr>
+          <w:b/>
+          <w:sz w:val="40"/>
+        </w:rPr>
+      </w:pPr>
+    </w:p>
+    <w:p>
+      <w:pPr>
+        <w:jc w:val="center"/>
+        <w:rPr>
+          <w:b/>
+          <w:sz w:val="40"/>
+        </w:rPr>
+      </w:pPr>
+    </w:p>
+    <w:p>
+      <w:pPr>
+        <w:jc w:val="center"/>
+        <w:rPr>
+          <w:b/>
+          <w:sz w:val="40"/>
+        </w:rPr>
+      </w:pPr>
+      <w:r>
+        <w:rPr>
+          <w:b/>
+          <w:sz w:val="40"/>
+        </w:rPr>
+        <w:t>PRODUCCION</w:t>
+      </w:r>
+    </w:p>
+    <w:p>
+      <w:pPr>
+        <w:jc w:val="center"/>
+        <w:rPr>
+          <w:b/>
+          <w:sz w:val="40"/>
+        </w:rPr>
+      </w:pPr>
+    </w:p>
+    <w:p>
+      <w:pPr>
+        <w:jc w:val="center"/>
+        <w:rPr>
+          <w:b/>
+          <w:sz w:val="40"/>
+        </w:rPr>
+      </w:pPr>
+    </w:p>
+    <w:p>
+      <w:pPr>
+        <w:jc w:val="center"/>
+        <w:rPr>
+          <w:b/>
+          <w:sz w:val="40"/>
+        </w:rPr>
+      </w:pPr>
+      <w:r>
+        <w:rPr>
+          <w:b/>
+          <w:sz w:val="40"/>
+        </w:rPr>
+        <w:t>RECEPCION DE PRODUCTOS</w:t>
+      </w:r>
+    </w:p>
+    <w:p>
+      <w:pPr>
+        <w:jc w:val="center"/>
+        <w:rPr>
+          <w:b/>
+          <w:sz w:val="40"/>
+        </w:rPr>
+      </w:pPr>
+      <w:r>
+        <w:rPr>
+          <w:b/>
+          <w:sz w:val="40"/>
+        </w:rPr>
+        <w:t xml:space="preserve">   </w:t>
+      </w:r>
       <w:proofErr w:type="gramStart"/>
       <w:r>
         <w:rPr>
           <w:b/>
           <w:sz w:val="40"/>
         </w:rPr>
-        <w:t>BEATRIZ  SOLANO</w:t>
+        <w:t>FOLIO  #</w:t>
       </w:r>
       <w:proofErr w:type="gramEnd"/>
-    </w:p>
-    <w:p>
-      <w:pPr>
-        <w:jc w:val="center"/>
-        <w:rPr>
-          <w:b/>
-          <w:sz w:val="40"/>
-        </w:rPr>
-      </w:pPr>
-    </w:p>
-    <w:p>
-      <w:pPr>
-        <w:jc w:val="center"/>
-        <w:rPr>
-          <w:b/>
-          <w:sz w:val="40"/>
-        </w:rPr>
-      </w:pPr>
-    </w:p>
-    <w:p>
-      <w:pPr>
-        <w:jc w:val="center"/>
-        <w:rPr>
-          <w:b/>
-          <w:sz w:val="40"/>
-        </w:rPr>
-      </w:pPr>
-    </w:p>
-    <w:p>
-      <w:pPr>
-        <w:jc w:val="center"/>
-        <w:rPr>
-          <w:b/>
-          <w:sz w:val="40"/>
-        </w:rPr>
-      </w:pPr>
-      <w:r>
-        <w:rPr>
-          <w:b/>
-          <w:sz w:val="40"/>
-        </w:rPr>
-        <w:t>18 DE OCTUBRE  2023</w:t>
-      </w:r>
-    </w:p>
-    <w:p>
-      <w:pPr>
-        <w:jc w:val="center"/>
-        <w:rPr>
-          <w:b/>
-          <w:sz w:val="40"/>
-        </w:rPr>
-      </w:pPr>
-    </w:p>
-    <w:p>
-      <w:pPr>
-        <w:jc w:val="center"/>
-        <w:rPr>
-          <w:b/>
-          <w:sz w:val="40"/>
-        </w:rPr>
-      </w:pPr>
-    </w:p>
-    <w:p>
-      <w:pPr>
-        <w:jc w:val="center"/>
-        <w:rPr>
-          <w:b/>
-          <w:sz w:val="40"/>
-        </w:rPr>
-      </w:pPr>
-    </w:p>
-    <w:p>
-      <w:pPr>
-        <w:jc w:val="center"/>
+      <w:r>
+        <w:rPr>
+          <w:b/>
+          <w:sz w:val="40"/>
+        </w:rPr>
+        <w:t xml:space="preserve"> 0001   al   # 0100</w:t>
+      </w:r>
+    </w:p>
+    <w:p>
+      <w:pPr>
+        <w:jc w:val="center"/>
+        <w:rPr>
+          <w:b/>
+          <w:sz w:val="40"/>
+        </w:rPr>
+      </w:pPr>
+    </w:p>
+    <w:p>
+      <w:pPr>
+        <w:jc w:val="center"/>
+        <w:rPr>
+          <w:b/>
+          <w:sz w:val="40"/>
+        </w:rPr>
+      </w:pPr>
+    </w:p>
+    <w:p>
+      <w:pPr>
+        <w:jc w:val="center"/>
+        <w:rPr>
+          <w:b/>
+          <w:sz w:val="40"/>
+        </w:rPr>
+      </w:pPr>
+    </w:p>
+    <w:p>
+      <w:pPr>
+        <w:jc w:val="center"/>
+        <w:rPr>
+          <w:b/>
+          <w:sz w:val="40"/>
+        </w:rPr>
+      </w:pPr>
+    </w:p>
+    <w:p>
+      <w:pPr>
+        <w:jc w:val="center"/>
+        <w:rPr>
+          <w:b/>
+          <w:sz w:val="40"/>
+        </w:rPr>
+      </w:pPr>
+      <w:r>
+        <w:rPr>
+          <w:b/>
+          <w:sz w:val="40"/>
+        </w:rPr>
+        <w:t>RECIBIO</w:t>
+      </w:r>
+    </w:p>
+    <w:p>
+      <w:pPr>
+        <w:jc w:val="center"/>
+        <w:rPr>
+          <w:b/>
+          <w:sz w:val="40"/>
+        </w:rPr>
+      </w:pPr>
+    </w:p>
+    <w:p>
+      <w:pPr>
+        <w:jc w:val="center"/>
+        <w:rPr>
+          <w:b/>
+          <w:sz w:val="40"/>
+        </w:rPr>
+      </w:pPr>
+      <w:r>
+        <w:rPr>
+          <w:b/>
+          <w:sz w:val="40"/>
+        </w:rPr>
+        <w:t>__________________________</w:t>
+      </w:r>
+    </w:p>
+    <w:p>
+      <w:pPr>
+        <w:jc w:val="center"/>
+        <w:rPr>
+          <w:b/>
+          <w:sz w:val="40"/>
+        </w:rPr>
+      </w:pPr>
+      <w:r>
+        <w:rPr>
+          <w:b/>
+          <w:sz w:val="40"/>
+        </w:rPr>
+        <w:t xml:space="preserve">ARGELIA CEBADA </w:t>
+      </w:r>
+    </w:p>
+    <w:p>
+      <w:pPr>
+        <w:jc w:val="center"/>
+        <w:rPr>
+          <w:b/>
+          <w:sz w:val="40"/>
+        </w:rPr>
+      </w:pPr>
+    </w:p>
+    <w:p>
+      <w:pPr>
+        <w:jc w:val="center"/>
+        <w:rPr>
+          <w:b/>
+          <w:sz w:val="40"/>
+        </w:rPr>
+      </w:pPr>
+    </w:p>
+    <w:p>
+      <w:pPr>
+        <w:jc w:val="center"/>
+        <w:rPr>
+          <w:b/>
+          <w:sz w:val="40"/>
+        </w:rPr>
+      </w:pPr>
+      <w:r>
+        <w:rPr>
+          <w:b/>
+          <w:sz w:val="40"/>
+        </w:rPr>
+        <w:t>2 DE OCTUBRE  2023</w:t>
+      </w:r>
+    </w:p>
+    <w:p>
+      <w:pPr>
+        <w:rPr>
+          <w:b/>
+          <w:sz w:val="40"/>
+        </w:rPr>
+      </w:pPr>
+    </w:p>
+    <w:p>
+      <w:pPr>
+        <w:rPr>
+          <w:b/>
+          <w:sz w:val="40"/>
+        </w:rPr>
+      </w:pPr>
+    </w:p>
+    <w:p>
+      <w:pPr>
+        <w:rPr>
+          <w:b/>
+          <w:sz w:val="40"/>
+        </w:rPr>
+      </w:pPr>
+    </w:p>
+    <w:p>
+      <w:pPr>
+        <w:rPr>
+          <w:b/>
+          <w:sz w:val="40"/>
+        </w:rPr>
+      </w:pPr>
+    </w:p>
+    <w:p>
+      <w:pPr>
         <w:rPr>
           <w:b/>
           <w:sz w:val="40"/>
@@ -1267,805 +2248,49 @@
     </w:p>
     <w:p>
       <w:pPr>
-        <w:jc w:val="center"/>
-        <w:rPr>
-          <w:b/>
-          <w:sz w:val="40"/>
-        </w:rPr>
-      </w:pPr>
-    </w:p>
-    <w:p>
-      <w:pPr>
-        <w:jc w:val="center"/>
-        <w:rPr>
-          <w:b/>
-          <w:sz w:val="40"/>
-        </w:rPr>
-      </w:pPr>
-    </w:p>
-    <w:p>
-      <w:pPr>
-        <w:jc w:val="center"/>
-        <w:rPr>
-          <w:b/>
-          <w:sz w:val="40"/>
-        </w:rPr>
-      </w:pPr>
-      <w:r>
-        <w:rPr>
-          <w:b/>
-          <w:sz w:val="40"/>
-        </w:rPr>
-        <w:t xml:space="preserve">CONTROL </w:t>
-      </w:r>
-      <w:proofErr w:type="gramStart"/>
-      <w:r>
-        <w:rPr>
-          <w:b/>
-          <w:sz w:val="40"/>
-        </w:rPr>
-        <w:t>INTERNO  PRODUCCION</w:t>
-      </w:r>
-      <w:proofErr w:type="gramEnd"/>
-      <w:r>
-        <w:rPr>
-          <w:b/>
-          <w:sz w:val="40"/>
-        </w:rPr>
-        <w:t xml:space="preserve">---ALMACEN   </w:t>
-      </w:r>
-    </w:p>
-    <w:p>
-      <w:pPr>
-        <w:jc w:val="center"/>
-        <w:rPr>
-          <w:b/>
-          <w:sz w:val="40"/>
-        </w:rPr>
-      </w:pPr>
-      <w:r>
-        <w:rPr>
-          <w:b/>
-          <w:sz w:val="40"/>
-        </w:rPr>
-        <w:t xml:space="preserve">#0001    al   </w:t>
-      </w:r>
-      <w:proofErr w:type="gramStart"/>
-      <w:r>
-        <w:rPr>
-          <w:b/>
-          <w:sz w:val="40"/>
-        </w:rPr>
-        <w:t>#  0100</w:t>
-      </w:r>
-      <w:proofErr w:type="gramEnd"/>
-    </w:p>
-    <w:p>
-      <w:pPr>
-        <w:jc w:val="center"/>
-        <w:rPr>
-          <w:b/>
-          <w:sz w:val="40"/>
-        </w:rPr>
-      </w:pPr>
-    </w:p>
-    <w:p>
-      <w:pPr>
-        <w:jc w:val="center"/>
-        <w:rPr>
-          <w:b/>
-          <w:sz w:val="40"/>
-        </w:rPr>
-      </w:pPr>
-    </w:p>
-    <w:p>
-      <w:pPr>
-        <w:jc w:val="center"/>
-        <w:rPr>
-          <w:b/>
-          <w:sz w:val="40"/>
-        </w:rPr>
-      </w:pPr>
-    </w:p>
-    <w:p>
-      <w:pPr>
-        <w:jc w:val="center"/>
-        <w:rPr>
-          <w:b/>
-          <w:sz w:val="40"/>
-        </w:rPr>
-      </w:pPr>
-      <w:r>
-        <w:rPr>
-          <w:b/>
-          <w:sz w:val="40"/>
-        </w:rPr>
-        <w:t xml:space="preserve">Recibió  </w:t>
-      </w:r>
-    </w:p>
-    <w:p>
-      <w:pPr>
-        <w:jc w:val="center"/>
-        <w:rPr>
-          <w:b/>
-          <w:sz w:val="40"/>
-        </w:rPr>
-      </w:pPr>
-    </w:p>
-    <w:p>
-      <w:pPr>
-        <w:jc w:val="center"/>
-        <w:rPr>
-          <w:b/>
-          <w:sz w:val="40"/>
-        </w:rPr>
-      </w:pPr>
-      <w:r>
-        <w:rPr>
-          <w:b/>
-          <w:sz w:val="40"/>
-        </w:rPr>
-        <w:t>_____________________</w:t>
-      </w:r>
-    </w:p>
-    <w:p>
-      <w:pPr>
-        <w:jc w:val="center"/>
-        <w:rPr>
-          <w:b/>
-          <w:sz w:val="40"/>
-        </w:rPr>
-      </w:pPr>
-      <w:r>
-        <w:rPr>
-          <w:b/>
-          <w:sz w:val="40"/>
-        </w:rPr>
-        <w:t>ISABEL BRIONES</w:t>
-      </w:r>
-    </w:p>
-    <w:p>
-      <w:pPr>
-        <w:jc w:val="center"/>
-        <w:rPr>
-          <w:b/>
-          <w:sz w:val="40"/>
-        </w:rPr>
-      </w:pPr>
-    </w:p>
-    <w:p>
-      <w:pPr>
-        <w:jc w:val="center"/>
-        <w:rPr>
-          <w:b/>
-          <w:sz w:val="40"/>
-        </w:rPr>
-      </w:pPr>
-    </w:p>
-    <w:p>
-      <w:pPr>
-        <w:jc w:val="center"/>
-        <w:rPr>
-          <w:b/>
-          <w:sz w:val="40"/>
-        </w:rPr>
-      </w:pPr>
-    </w:p>
-    <w:p>
-      <w:pPr>
-        <w:jc w:val="center"/>
-        <w:rPr>
-          <w:b/>
-          <w:sz w:val="40"/>
-        </w:rPr>
-      </w:pPr>
-      <w:r>
-        <w:rPr>
-          <w:b/>
-          <w:sz w:val="40"/>
-        </w:rPr>
-        <w:t xml:space="preserve">  </w:t>
-      </w:r>
-    </w:p>
-    <w:p>
-      <w:pPr>
-        <w:jc w:val="center"/>
-        <w:rPr>
-          <w:b/>
-          <w:sz w:val="40"/>
-        </w:rPr>
-      </w:pPr>
-    </w:p>
-    <w:p>
-      <w:pPr>
-        <w:jc w:val="center"/>
-        <w:rPr>
-          <w:b/>
-          <w:sz w:val="40"/>
-        </w:rPr>
-      </w:pPr>
-      <w:r>
-        <w:rPr>
-          <w:b/>
-          <w:sz w:val="40"/>
-        </w:rPr>
-        <w:t>16 DE OCTUBRE 2023</w:t>
-      </w:r>
-    </w:p>
-    <w:p>
-      <w:pPr>
-        <w:jc w:val="center"/>
-        <w:rPr>
-          <w:b/>
-          <w:sz w:val="40"/>
-        </w:rPr>
-      </w:pPr>
-    </w:p>
-    <w:p>
-      <w:pPr>
-        <w:jc w:val="center"/>
-        <w:rPr>
-          <w:b/>
-          <w:sz w:val="40"/>
-        </w:rPr>
-      </w:pPr>
-    </w:p>
-    <w:p>
-      <w:pPr>
-        <w:jc w:val="center"/>
-        <w:rPr>
-          <w:b/>
-          <w:sz w:val="40"/>
-        </w:rPr>
-      </w:pPr>
-      <w:r>
-        <w:rPr>
-          <w:b/>
-          <w:sz w:val="40"/>
-        </w:rPr>
-        <w:t>PRODUCCION</w:t>
-      </w:r>
-    </w:p>
-    <w:p>
-      <w:pPr>
-        <w:jc w:val="center"/>
-        <w:rPr>
-          <w:b/>
-          <w:sz w:val="40"/>
-        </w:rPr>
-      </w:pPr>
-    </w:p>
-    <w:p>
-      <w:pPr>
-        <w:jc w:val="center"/>
-        <w:rPr>
-          <w:b/>
-          <w:sz w:val="40"/>
-        </w:rPr>
-      </w:pPr>
-    </w:p>
-    <w:p>
-      <w:pPr>
-        <w:jc w:val="center"/>
-        <w:rPr>
-          <w:b/>
-          <w:sz w:val="40"/>
-        </w:rPr>
-      </w:pPr>
-      <w:r>
-        <w:rPr>
-          <w:b/>
-          <w:sz w:val="40"/>
-        </w:rPr>
-        <w:t xml:space="preserve">RECEPCION </w:t>
-      </w:r>
-      <w:proofErr w:type="gramStart"/>
-      <w:r>
-        <w:rPr>
-          <w:b/>
-          <w:sz w:val="40"/>
-        </w:rPr>
-        <w:t>INTERNA  #</w:t>
-      </w:r>
-      <w:proofErr w:type="gramEnd"/>
-      <w:r>
-        <w:rPr>
-          <w:b/>
-          <w:sz w:val="40"/>
-        </w:rPr>
-        <w:t xml:space="preserve">  0251   al    #  0500</w:t>
-      </w:r>
-    </w:p>
-    <w:p>
-      <w:pPr>
-        <w:jc w:val="center"/>
-        <w:rPr>
-          <w:b/>
-          <w:sz w:val="40"/>
-        </w:rPr>
-      </w:pPr>
-    </w:p>
-    <w:p>
-      <w:pPr>
-        <w:jc w:val="center"/>
-        <w:rPr>
-          <w:b/>
-          <w:sz w:val="40"/>
-        </w:rPr>
-      </w:pPr>
-    </w:p>
-    <w:p>
-      <w:pPr>
-        <w:jc w:val="center"/>
-        <w:rPr>
-          <w:b/>
-          <w:sz w:val="40"/>
-        </w:rPr>
-      </w:pPr>
-    </w:p>
-    <w:p>
-      <w:pPr>
-        <w:jc w:val="center"/>
-        <w:rPr>
-          <w:b/>
-          <w:sz w:val="40"/>
-        </w:rPr>
-      </w:pPr>
-      <w:r>
-        <w:rPr>
-          <w:b/>
-          <w:sz w:val="40"/>
-        </w:rPr>
-        <w:t>RECIBIO</w:t>
-      </w:r>
-    </w:p>
-    <w:p>
-      <w:pPr>
-        <w:jc w:val="center"/>
-        <w:rPr>
-          <w:b/>
-          <w:sz w:val="40"/>
-        </w:rPr>
-      </w:pPr>
-    </w:p>
-    <w:p>
-      <w:pPr>
-        <w:jc w:val="center"/>
-        <w:rPr>
-          <w:b/>
-          <w:sz w:val="40"/>
-        </w:rPr>
-      </w:pPr>
-      <w:r>
-        <w:rPr>
-          <w:b/>
-          <w:sz w:val="40"/>
-        </w:rPr>
-        <w:t>_________________________</w:t>
-      </w:r>
-    </w:p>
-    <w:p>
-      <w:pPr>
-        <w:jc w:val="center"/>
-        <w:rPr>
-          <w:b/>
-          <w:sz w:val="40"/>
-        </w:rPr>
-      </w:pPr>
-      <w:r>
-        <w:rPr>
-          <w:b/>
-          <w:sz w:val="40"/>
-        </w:rPr>
-        <w:t>Argelia Cebada</w:t>
-      </w:r>
-    </w:p>
-    <w:p>
-      <w:pPr>
-        <w:jc w:val="center"/>
-        <w:rPr>
-          <w:b/>
-          <w:sz w:val="40"/>
-        </w:rPr>
-      </w:pPr>
-    </w:p>
-    <w:p>
-      <w:pPr>
-        <w:jc w:val="center"/>
-        <w:rPr>
-          <w:b/>
-          <w:sz w:val="40"/>
-        </w:rPr>
-      </w:pPr>
-    </w:p>
-    <w:p>
-      <w:pPr>
-        <w:jc w:val="center"/>
-        <w:rPr>
-          <w:b/>
-          <w:sz w:val="40"/>
-        </w:rPr>
-      </w:pPr>
-    </w:p>
-    <w:p>
-      <w:pPr>
-        <w:jc w:val="center"/>
-        <w:rPr>
-          <w:b/>
-          <w:sz w:val="40"/>
-        </w:rPr>
-      </w:pPr>
-    </w:p>
-    <w:p>
-      <w:pPr>
-        <w:jc w:val="center"/>
-        <w:rPr>
-          <w:b/>
-          <w:sz w:val="40"/>
-        </w:rPr>
-      </w:pPr>
-    </w:p>
-    <w:p>
-      <w:pPr>
-        <w:jc w:val="center"/>
-        <w:rPr>
-          <w:b/>
-          <w:sz w:val="40"/>
-        </w:rPr>
-      </w:pPr>
-    </w:p>
-    <w:p>
-      <w:pPr>
-        <w:jc w:val="center"/>
-        <w:rPr>
-          <w:b/>
-          <w:sz w:val="40"/>
-        </w:rPr>
-      </w:pPr>
-    </w:p>
-    <w:p>
-      <w:pPr>
-        <w:jc w:val="center"/>
-        <w:rPr>
-          <w:b/>
-          <w:sz w:val="40"/>
-        </w:rPr>
-      </w:pPr>
-      <w:r>
-        <w:rPr>
-          <w:b/>
-          <w:sz w:val="40"/>
-        </w:rPr>
-        <w:t>11 OCTUBRE 2023</w:t>
-      </w:r>
-    </w:p>
-    <w:p>
-      <w:pPr>
-        <w:jc w:val="center"/>
-        <w:rPr>
-          <w:b/>
-          <w:sz w:val="40"/>
-        </w:rPr>
-      </w:pPr>
-    </w:p>
-    <w:p>
-      <w:pPr>
-        <w:jc w:val="center"/>
-        <w:rPr>
-          <w:b/>
-          <w:sz w:val="40"/>
-        </w:rPr>
-      </w:pPr>
-    </w:p>
-    <w:p>
-      <w:pPr>
-        <w:jc w:val="center"/>
-        <w:rPr>
-          <w:b/>
-          <w:sz w:val="40"/>
-        </w:rPr>
-      </w:pPr>
-    </w:p>
-    <w:p>
-      <w:pPr>
-        <w:jc w:val="center"/>
-        <w:rPr>
-          <w:b/>
-          <w:sz w:val="40"/>
-        </w:rPr>
-      </w:pPr>
-      <w:r>
-        <w:rPr>
-          <w:b/>
-          <w:sz w:val="40"/>
-        </w:rPr>
-        <w:t>PRODUCCION</w:t>
-      </w:r>
-    </w:p>
-    <w:p>
-      <w:pPr>
-        <w:jc w:val="center"/>
-        <w:rPr>
-          <w:b/>
-          <w:sz w:val="40"/>
-        </w:rPr>
-      </w:pPr>
-    </w:p>
-    <w:p>
-      <w:pPr>
-        <w:jc w:val="center"/>
-        <w:rPr>
-          <w:b/>
-          <w:sz w:val="40"/>
-        </w:rPr>
-      </w:pPr>
-    </w:p>
-    <w:p>
-      <w:pPr>
-        <w:jc w:val="center"/>
-        <w:rPr>
-          <w:b/>
-          <w:sz w:val="40"/>
-        </w:rPr>
-      </w:pPr>
-      <w:r>
-        <w:rPr>
-          <w:b/>
-          <w:sz w:val="40"/>
-        </w:rPr>
-        <w:t>RECEPCION DE PRODUCTOS</w:t>
-      </w:r>
-    </w:p>
-    <w:p>
-      <w:pPr>
-        <w:jc w:val="center"/>
-        <w:rPr>
-          <w:b/>
-          <w:sz w:val="40"/>
-        </w:rPr>
-      </w:pPr>
-      <w:r>
-        <w:rPr>
-          <w:b/>
-          <w:sz w:val="40"/>
-        </w:rPr>
-        <w:t xml:space="preserve">   </w:t>
-      </w:r>
-      <w:proofErr w:type="gramStart"/>
-      <w:r>
-        <w:rPr>
-          <w:b/>
-          <w:sz w:val="40"/>
-        </w:rPr>
-        <w:t>FOLIO  #</w:t>
-      </w:r>
-      <w:proofErr w:type="gramEnd"/>
-      <w:r>
-        <w:rPr>
-          <w:b/>
-          <w:sz w:val="40"/>
-        </w:rPr>
-        <w:t xml:space="preserve"> 0001   al   # 0100</w:t>
-      </w:r>
-    </w:p>
-    <w:p>
-      <w:pPr>
-        <w:jc w:val="center"/>
-        <w:rPr>
-          <w:b/>
-          <w:sz w:val="40"/>
-        </w:rPr>
-      </w:pPr>
-    </w:p>
-    <w:p>
-      <w:pPr>
-        <w:jc w:val="center"/>
-        <w:rPr>
-          <w:b/>
-          <w:sz w:val="40"/>
-        </w:rPr>
-      </w:pPr>
-    </w:p>
-    <w:p>
-      <w:pPr>
-        <w:jc w:val="center"/>
-        <w:rPr>
-          <w:b/>
-          <w:sz w:val="40"/>
-        </w:rPr>
-      </w:pPr>
-    </w:p>
-    <w:p>
-      <w:pPr>
-        <w:jc w:val="center"/>
-        <w:rPr>
-          <w:b/>
-          <w:sz w:val="40"/>
-        </w:rPr>
-      </w:pPr>
-    </w:p>
-    <w:p>
-      <w:pPr>
-        <w:jc w:val="center"/>
-        <w:rPr>
-          <w:b/>
-          <w:sz w:val="40"/>
-        </w:rPr>
-      </w:pPr>
-      <w:r>
-        <w:rPr>
-          <w:b/>
-          <w:sz w:val="40"/>
-        </w:rPr>
-        <w:t>RECIBIO</w:t>
-      </w:r>
-    </w:p>
-    <w:p>
-      <w:pPr>
-        <w:jc w:val="center"/>
-        <w:rPr>
-          <w:b/>
-          <w:sz w:val="40"/>
-        </w:rPr>
-      </w:pPr>
-    </w:p>
-    <w:p>
-      <w:pPr>
-        <w:jc w:val="center"/>
-        <w:rPr>
-          <w:b/>
-          <w:sz w:val="40"/>
-        </w:rPr>
-      </w:pPr>
-      <w:r>
-        <w:rPr>
-          <w:b/>
-          <w:sz w:val="40"/>
-        </w:rPr>
-        <w:t>__________________________</w:t>
-      </w:r>
-    </w:p>
-    <w:p>
-      <w:pPr>
-        <w:jc w:val="center"/>
-        <w:rPr>
-          <w:b/>
-          <w:sz w:val="40"/>
-        </w:rPr>
-      </w:pPr>
-      <w:r>
-        <w:rPr>
-          <w:b/>
-          <w:sz w:val="40"/>
-        </w:rPr>
-        <w:t xml:space="preserve">ARGELIA CEBADA </w:t>
-      </w:r>
-    </w:p>
-    <w:p>
-      <w:pPr>
-        <w:jc w:val="center"/>
-        <w:rPr>
-          <w:b/>
-          <w:sz w:val="40"/>
-        </w:rPr>
-      </w:pPr>
-    </w:p>
-    <w:p>
-      <w:pPr>
-        <w:jc w:val="center"/>
-        <w:rPr>
-          <w:b/>
-          <w:sz w:val="40"/>
-        </w:rPr>
-      </w:pPr>
-    </w:p>
-    <w:p>
-      <w:pPr>
-        <w:jc w:val="center"/>
-        <w:rPr>
-          <w:b/>
-          <w:sz w:val="40"/>
-        </w:rPr>
-      </w:pPr>
-      <w:r>
-        <w:rPr>
-          <w:b/>
-          <w:sz w:val="40"/>
-        </w:rPr>
-        <w:t>2 DE OCTUBRE  2023</w:t>
-      </w:r>
-    </w:p>
-    <w:p>
-      <w:pPr>
-        <w:rPr>
-          <w:b/>
-          <w:sz w:val="40"/>
-        </w:rPr>
-      </w:pPr>
-    </w:p>
-    <w:p>
-      <w:pPr>
-        <w:rPr>
-          <w:b/>
-          <w:sz w:val="40"/>
-        </w:rPr>
-      </w:pPr>
-    </w:p>
-    <w:p>
-      <w:pPr>
-        <w:rPr>
-          <w:b/>
-          <w:sz w:val="40"/>
-        </w:rPr>
-      </w:pPr>
-    </w:p>
-    <w:p>
-      <w:pPr>
-        <w:rPr>
-          <w:b/>
-          <w:sz w:val="40"/>
-        </w:rPr>
-      </w:pPr>
-    </w:p>
-    <w:p>
-      <w:pPr>
-        <w:rPr>
-          <w:b/>
-          <w:sz w:val="40"/>
-        </w:rPr>
-      </w:pPr>
-      <w:r>
-        <w:rPr>
-          <w:b/>
-          <w:sz w:val="40"/>
-        </w:rPr>
-        <w:t>PRODUCCION</w:t>
-      </w:r>
-    </w:p>
-    <w:p>
-      <w:pPr>
-        <w:rPr>
-          <w:b/>
-          <w:sz w:val="40"/>
-        </w:rPr>
-      </w:pPr>
-    </w:p>
-    <w:p>
-      <w:pPr>
-        <w:rPr>
-          <w:b/>
-          <w:sz w:val="40"/>
-        </w:rPr>
-      </w:pPr>
-    </w:p>
-    <w:p>
-      <w:pPr>
-        <w:rPr>
-          <w:b/>
-          <w:sz w:val="40"/>
-        </w:rPr>
-      </w:pPr>
-    </w:p>
-    <w:p>
-      <w:pPr>
-        <w:rPr>
-          <w:b/>
-          <w:sz w:val="40"/>
-        </w:rPr>
-      </w:pPr>
-    </w:p>
-    <w:p>
-      <w:pPr>
-        <w:rPr>
-          <w:b/>
-          <w:sz w:val="40"/>
-        </w:rPr>
-      </w:pPr>
-      <w:r>
-        <w:rPr>
-          <w:b/>
-          <w:sz w:val="40"/>
-        </w:rPr>
+        <w:rPr>
+          <w:b/>
+          <w:sz w:val="40"/>
+        </w:rPr>
+      </w:pPr>
+    </w:p>
+    <w:p>
+      <w:pPr>
+        <w:rPr>
+          <w:b/>
+          <w:sz w:val="40"/>
+        </w:rPr>
+      </w:pPr>
+    </w:p>
+    <w:p>
+      <w:pPr>
+        <w:rPr>
+          <w:b/>
+          <w:sz w:val="40"/>
+        </w:rPr>
+      </w:pPr>
+    </w:p>
+    <w:p>
+      <w:pPr>
+        <w:rPr>
+          <w:b/>
+          <w:sz w:val="40"/>
+        </w:rPr>
+      </w:pPr>
+    </w:p>
+    <w:p>
+      <w:pPr>
+        <w:rPr>
+          <w:b/>
+          <w:sz w:val="40"/>
+        </w:rPr>
+      </w:pPr>
+      <w:r>
+        <w:rPr>
+          <w:b/>
+          <w:sz w:val="40"/>
+        </w:rPr>
+        <w:lastRenderedPageBreak/>
         <w:t>RECEPCIO</w:t>
       </w:r>
       <w:r>

</xml_diff>